<commit_message>
cambio en la seleccion del iva
</commit_message>
<xml_diff>
--- a/backend/proforma_template.docx
+++ b/backend/proforma_template.docx
@@ -923,7 +923,16 @@
                 <w:sz w:val="18"/>
                 <w:szCs w:val="18"/>
               </w:rPr>
-              <w:t xml:space="preserve">IVA </w:t>
+              <w:t>IVA</w:t>
+            </w:r>
+            <w:r>
+              <w:rPr>
+                <w:rStyle w:val="fontstyle01"/>
+                <w:rFonts w:ascii="Aptos" w:hAnsi="Aptos" w:cs="Arial"/>
+                <w:sz w:val="18"/>
+                <w:szCs w:val="18"/>
+              </w:rPr>
+              <w:t xml:space="preserve"> </w:t>
             </w:r>
             <w:proofErr w:type="spellStart"/>
             <w:r>
@@ -932,39 +941,27 @@
                 <w:color w:val="000000"/>
                 <w:sz w:val="18"/>
                 <w:szCs w:val="18"/>
-                <w:lang w:val="es-EC"/>
-              </w:rPr>
-              <w:t>valor</w:t>
-            </w:r>
+              </w:rPr>
+              <w:t>iva_porcentaje</w:t>
+            </w:r>
+            <w:proofErr w:type="spellEnd"/>
             <w:r>
               <w:rPr>
                 <w:rFonts w:ascii="Aptos" w:hAnsi="Aptos" w:cs="Arial"/>
                 <w:color w:val="000000"/>
                 <w:sz w:val="18"/>
                 <w:szCs w:val="18"/>
-                <w:lang w:val="es-EC"/>
-              </w:rPr>
-              <w:t>_</w:t>
-            </w:r>
-            <w:r>
-              <w:rPr>
-                <w:rFonts w:ascii="Aptos" w:hAnsi="Aptos" w:cs="Arial"/>
-                <w:color w:val="000000"/>
+              </w:rPr>
+              <w:t xml:space="preserve"> </w:t>
+            </w:r>
+            <w:r>
+              <w:rPr>
+                <w:rStyle w:val="fontstyle01"/>
+                <w:rFonts w:ascii="Aptos" w:hAnsi="Aptos" w:cs="Arial"/>
                 <w:sz w:val="18"/>
                 <w:szCs w:val="18"/>
-                <w:lang w:val="es-EC"/>
-              </w:rPr>
-              <w:t>iva</w:t>
-            </w:r>
-            <w:proofErr w:type="spellEnd"/>
-            <w:r>
-              <w:rPr>
-                <w:rStyle w:val="fontstyle01"/>
-                <w:rFonts w:ascii="Aptos" w:hAnsi="Aptos" w:cs="Arial"/>
-                <w:sz w:val="18"/>
-                <w:szCs w:val="18"/>
-              </w:rPr>
-              <w:t xml:space="preserve"> % </w:t>
+              </w:rPr>
+              <w:t xml:space="preserve">% </w:t>
             </w:r>
           </w:p>
         </w:tc>
@@ -984,12 +981,10 @@
             <w:proofErr w:type="spellStart"/>
             <w:r>
               <w:rPr>
-                <w:rStyle w:val="fontstyle21"/>
-                <w:rFonts w:ascii="Aptos" w:hAnsi="Aptos" w:cs="Arial"/>
-                <w:sz w:val="16"/>
-                <w:szCs w:val="16"/>
-              </w:rPr>
-              <w:t>iva</w:t>
+                <w:rFonts w:ascii="Aptos" w:hAnsi="Aptos" w:cs="Arial"/>
+                <w:color w:val="000000"/>
+              </w:rPr>
+              <w:t>valor_i</w:t>
             </w:r>
             <w:proofErr w:type="spellEnd"/>
           </w:p>

</xml_diff>